<commit_message>
Replace QR code; update references to instructions; minor tweaks
</commit_message>
<xml_diff>
--- a/docassemble/mlhframework/data/templates/cover_sheet.docx
+++ b/docassemble/mlhframework/data/templates/cover_sheet.docx
@@ -41,11 +41,22 @@
       </w:r>
       <w:proofErr w:type="spellStart"/>
       <w:r>
-        <w:t>inline_markdown</w:t>
+        <w:t>inline_</w:t>
+      </w:r>
+      <w:proofErr w:type="gramStart"/>
+      <w:r>
+        <w:t>markdown</w:t>
       </w:r>
       <w:proofErr w:type="spellEnd"/>
       <w:r>
-        <w:t xml:space="preserve"> }}</w:t>
+        <w:t xml:space="preserve"> }</w:t>
+      </w:r>
+      <w:proofErr w:type="gramEnd"/>
+      <w:r>
+        <w:t>}</w:t>
+      </w:r>
+      <w:r>
+        <w:t xml:space="preserve"> and select a County.</w:t>
       </w:r>
     </w:p>
     <w:p/>
@@ -182,6 +193,12 @@
     </w:p>
     <w:p/>
     <w:p>
+      <w:pPr>
+        <w:rPr>
+          <w:rFonts w:cs="Times New Roman"/>
+          <w:szCs w:val="24"/>
+        </w:rPr>
+      </w:pPr>
       <w:proofErr w:type="gramStart"/>
       <w:r>
         <w:rPr>
@@ -213,6 +230,172 @@
           <w:szCs w:val="24"/>
         </w:rPr>
         <w:t>}}</w:t>
+      </w:r>
+    </w:p>
+    <w:p>
+      <w:r>
+        <w:t>{{</w:t>
+      </w:r>
+      <w:r>
+        <w:t>r</w:t>
+      </w:r>
+      <w:r>
+        <w:t xml:space="preserve"> </w:t>
+      </w:r>
+      <w:proofErr w:type="spellStart"/>
+      <w:r>
+        <w:t>accessible_instructions</w:t>
+      </w:r>
+      <w:r>
+        <w:t>_link</w:t>
+      </w:r>
+      <w:proofErr w:type="spellEnd"/>
+      <w:r>
+        <w:t xml:space="preserve"> | </w:t>
+      </w:r>
+      <w:proofErr w:type="spellStart"/>
+      <w:r>
+        <w:t>inline_</w:t>
+      </w:r>
+      <w:proofErr w:type="gramStart"/>
+      <w:r>
+        <w:t>markdown</w:t>
+      </w:r>
+      <w:proofErr w:type="spellEnd"/>
+      <w:r>
+        <w:t xml:space="preserve"> }</w:t>
+      </w:r>
+      <w:proofErr w:type="gramEnd"/>
+      <w:r>
+        <w:t>}</w:t>
+      </w:r>
+      <w:r>
+        <w:t xml:space="preserve">  </w:t>
+      </w:r>
+    </w:p>
+    <w:p>
+      <w:pPr>
+        <w:rPr>
+          <w:rFonts w:cs="Times New Roman"/>
+          <w:szCs w:val="24"/>
+        </w:rPr>
+      </w:pPr>
+      <w:proofErr w:type="gramStart"/>
+      <w:r>
+        <w:rPr>
+          <w:rFonts w:cs="Times New Roman"/>
+          <w:szCs w:val="24"/>
+        </w:rPr>
+        <w:t>{{</w:t>
+      </w:r>
+      <w:r>
+        <w:rPr>
+          <w:rFonts w:cs="Times New Roman"/>
+          <w:noProof/>
+          <w:szCs w:val="24"/>
+        </w:rPr>
+        <w:t xml:space="preserve"> cover</w:t>
+      </w:r>
+      <w:proofErr w:type="gramEnd"/>
+      <w:r>
+        <w:rPr>
+          <w:rFonts w:cs="Times New Roman"/>
+          <w:noProof/>
+          <w:szCs w:val="24"/>
+        </w:rPr>
+        <w:t>_sheet_complete_1</w:t>
+      </w:r>
+      <w:r>
+        <w:rPr>
+          <w:rFonts w:cs="Times New Roman"/>
+          <w:noProof/>
+          <w:szCs w:val="24"/>
+        </w:rPr>
+        <w:t>a</w:t>
+      </w:r>
+      <w:r>
+        <w:rPr>
+          <w:rFonts w:cs="Times New Roman"/>
+          <w:noProof/>
+          <w:szCs w:val="24"/>
+        </w:rPr>
+        <w:t xml:space="preserve"> </w:t>
+      </w:r>
+      <w:r>
+        <w:rPr>
+          <w:rFonts w:cs="Times New Roman"/>
+          <w:szCs w:val="24"/>
+        </w:rPr>
+        <w:t>}}</w:t>
+      </w:r>
+    </w:p>
+    <w:p>
+      <w:r>
+        <w:t>{{</w:t>
+      </w:r>
+      <w:r>
+        <w:t>r</w:t>
+      </w:r>
+      <w:r>
+        <w:t xml:space="preserve"> </w:t>
+      </w:r>
+      <w:proofErr w:type="spellStart"/>
+      <w:r>
+        <w:t>resource_page</w:t>
+      </w:r>
+      <w:r>
+        <w:t>_link</w:t>
+      </w:r>
+      <w:proofErr w:type="spellEnd"/>
+      <w:r>
+        <w:t xml:space="preserve"> | </w:t>
+      </w:r>
+      <w:proofErr w:type="spellStart"/>
+      <w:r>
+        <w:t>inline_</w:t>
+      </w:r>
+      <w:proofErr w:type="gramStart"/>
+      <w:r>
+        <w:t>markdown</w:t>
+      </w:r>
+      <w:proofErr w:type="spellEnd"/>
+      <w:r>
+        <w:t xml:space="preserve"> }</w:t>
+      </w:r>
+      <w:proofErr w:type="gramEnd"/>
+      <w:r>
+        <w:t>}</w:t>
+      </w:r>
+    </w:p>
+    <w:p>
+      <w:pPr>
+        <w:rPr>
+          <w:rFonts w:cs="Times New Roman"/>
+          <w:szCs w:val="24"/>
+        </w:rPr>
+      </w:pPr>
+      <w:r>
+        <w:rPr>
+          <w:rFonts w:cs="Times New Roman"/>
+          <w:szCs w:val="24"/>
+        </w:rPr>
+        <w:t xml:space="preserve">Make sure to </w:t>
+      </w:r>
+      <w:r>
+        <w:rPr>
+          <w:rFonts w:cs="Times New Roman"/>
+          <w:b/>
+          <w:bCs/>
+          <w:szCs w:val="24"/>
+        </w:rPr>
+        <w:t>select your county</w:t>
+      </w:r>
+      <w:r>
+        <w:rPr>
+          <w:rFonts w:cs="Times New Roman"/>
+          <w:szCs w:val="24"/>
+        </w:rPr>
+        <w:t xml:space="preserve"> for full results.</w:t>
       </w:r>
     </w:p>
     <w:p/>
@@ -308,21 +491,18 @@
     </w:p>
     <w:p>
       <w:pPr>
+        <w:pStyle w:val="NormalWeb"/>
         <w:jc w:val="center"/>
-        <w:rPr>
-          <w:lang w:val="fr-FR"/>
-        </w:rPr>
       </w:pPr>
       <w:r>
         <w:rPr>
           <w:noProof/>
-          <w:lang w:val="fr-FR"/>
         </w:rPr>
         <w:drawing>
-          <wp:inline distT="0" distB="0" distL="0" distR="0" wp14:anchorId="0F5D53D3" wp14:editId="33AAE75E">
-            <wp:extent cx="1244403" cy="1266825"/>
-            <wp:effectExtent l="0" t="0" r="0" b="0"/>
-            <wp:docPr id="1752270049" name="Picture 1" descr="Survey QR Code"/>
+          <wp:inline distT="0" distB="0" distL="0" distR="0" wp14:anchorId="094FF662" wp14:editId="17EC03B8">
+            <wp:extent cx="1209675" cy="1209675"/>
+            <wp:effectExtent l="0" t="0" r="9525" b="9525"/>
+            <wp:docPr id="407597998" name="Picture 2" descr="Survey QR Code"/>
             <wp:cNvGraphicFramePr>
               <a:graphicFrameLocks xmlns:a="http://schemas.openxmlformats.org/drawingml/2006/main" noChangeAspect="1"/>
             </wp:cNvGraphicFramePr>
@@ -330,23 +510,36 @@
               <a:graphicData uri="http://schemas.openxmlformats.org/drawingml/2006/picture">
                 <pic:pic xmlns:pic="http://schemas.openxmlformats.org/drawingml/2006/picture">
                   <pic:nvPicPr>
-                    <pic:cNvPr id="1752270049" name="Picture 1" descr="Survey QR Code"/>
-                    <pic:cNvPicPr/>
+                    <pic:cNvPr id="407597998" name="Picture 2" descr="Survey QR Code"/>
+                    <pic:cNvPicPr>
+                      <a:picLocks noChangeAspect="1" noChangeArrowheads="1"/>
+                    </pic:cNvPicPr>
                   </pic:nvPicPr>
                   <pic:blipFill>
-                    <a:blip r:embed="rId5"/>
+                    <a:blip r:embed="rId5">
+                      <a:extLst>
+                        <a:ext uri="{28A0092B-C50C-407E-A947-70E740481C1C}">
+                          <a14:useLocalDpi xmlns:a14="http://schemas.microsoft.com/office/drawing/2010/main" val="0"/>
+                        </a:ext>
+                      </a:extLst>
+                    </a:blip>
+                    <a:srcRect/>
                     <a:stretch>
                       <a:fillRect/>
                     </a:stretch>
                   </pic:blipFill>
-                  <pic:spPr>
+                  <pic:spPr bwMode="auto">
                     <a:xfrm>
                       <a:off x="0" y="0"/>
-                      <a:ext cx="1250758" cy="1273295"/>
+                      <a:ext cx="1209675" cy="1209675"/>
                     </a:xfrm>
                     <a:prstGeom prst="rect">
                       <a:avLst/>
                     </a:prstGeom>
+                    <a:noFill/>
+                    <a:ln>
+                      <a:noFill/>
+                    </a:ln>
                   </pic:spPr>
                 </pic:pic>
               </a:graphicData>
@@ -1418,6 +1611,23 @@
       <w:u w:val="single"/>
     </w:rPr>
   </w:style>
+  <w:style w:type="paragraph" w:styleId="NormalWeb">
+    <w:name w:val="Normal (Web)"/>
+    <w:basedOn w:val="Normal"/>
+    <w:uiPriority w:val="99"/>
+    <w:unhideWhenUsed/>
+    <w:rsid w:val="0084021E"/>
+    <w:pPr>
+      <w:spacing w:before="100" w:beforeAutospacing="1" w:after="100" w:afterAutospacing="1" w:line="240" w:lineRule="auto"/>
+    </w:pPr>
+    <w:rPr>
+      <w:rFonts w:ascii="Times New Roman" w:eastAsia="Times New Roman" w:hAnsi="Times New Roman" w:cs="Times New Roman"/>
+      <w:kern w:val="0"/>
+      <w:sz w:val="24"/>
+      <w:szCs w:val="24"/>
+      <w14:ligatures w14:val="none"/>
+    </w:rPr>
+  </w:style>
 </w:styles>
 </file>
 

</xml_diff>

<commit_message>
Improve spacing, minor wording changes
</commit_message>
<xml_diff>
--- a/docassemble/mlhframework/data/templates/cover_sheet.docx
+++ b/docassemble/mlhframework/data/templates/cover_sheet.docx
@@ -14,10 +14,13 @@
         <w:t>or online instructions</w:t>
       </w:r>
       <w:r>
-        <w:t>, go to</w:t>
-      </w:r>
-      <w:r>
-        <w:t xml:space="preserve">: </w:t>
+        <w:t xml:space="preserve">, </w:t>
+      </w:r>
+      <w:r>
+        <w:t>visit</w:t>
+      </w:r>
+      <w:r>
+        <w:t xml:space="preserve"> </w:t>
       </w:r>
       <w:r>
         <w:t>{{</w:t>
@@ -56,10 +59,21 @@
         <w:t>}</w:t>
       </w:r>
       <w:r>
-        <w:t xml:space="preserve"> and select a County.</w:t>
+        <w:t xml:space="preserve"> and</w:t>
+      </w:r>
+      <w:r>
+        <w:t xml:space="preserve"> select</w:t>
+      </w:r>
+      <w:r>
+        <w:t xml:space="preserve"> a </w:t>
+      </w:r>
+      <w:r>
+        <w:t>c</w:t>
+      </w:r>
+      <w:r>
+        <w:t>ounty.</w:t>
       </w:r>
     </w:p>
-    <w:p/>
     <w:p>
       <w:pPr>
         <w:rPr>
@@ -71,6 +85,7 @@
     </w:p>
     <w:p>
       <w:pPr>
+        <w:spacing w:after="0"/>
         <w:rPr>
           <w:rFonts w:cs="Times New Roman"/>
           <w:szCs w:val="24"/>
@@ -135,6 +150,18 @@
     <w:p>
       <w:pPr>
         <w:pStyle w:val="Heading2"/>
+        <w:spacing w:after="0"/>
+        <w:jc w:val="center"/>
+        <w:rPr>
+          <w:b/>
+          <w:bCs/>
+        </w:rPr>
+      </w:pPr>
+    </w:p>
+    <w:p>
+      <w:pPr>
+        <w:pStyle w:val="Heading2"/>
+        <w:spacing w:after="0"/>
         <w:jc w:val="center"/>
         <w:rPr>
           <w:b/>
@@ -191,90 +218,14 @@
         <w:t>}</w:t>
       </w:r>
     </w:p>
-    <w:p/>
     <w:p>
       <w:pPr>
-        <w:rPr>
-          <w:rFonts w:cs="Times New Roman"/>
-          <w:szCs w:val="24"/>
-        </w:rPr>
+        <w:spacing w:after="0"/>
       </w:pPr>
-      <w:proofErr w:type="gramStart"/>
-      <w:r>
-        <w:rPr>
-          <w:rFonts w:cs="Times New Roman"/>
-          <w:szCs w:val="24"/>
-        </w:rPr>
-        <w:t>{{</w:t>
-      </w:r>
-      <w:r>
-        <w:rPr>
-          <w:rFonts w:cs="Times New Roman"/>
-          <w:noProof/>
-          <w:szCs w:val="24"/>
-        </w:rPr>
-        <w:t xml:space="preserve"> cover</w:t>
-      </w:r>
-      <w:proofErr w:type="gramEnd"/>
-      <w:r>
-        <w:rPr>
-          <w:rFonts w:cs="Times New Roman"/>
-          <w:noProof/>
-          <w:szCs w:val="24"/>
-        </w:rPr>
-        <w:t xml:space="preserve">_sheet_complete_1 </w:t>
-      </w:r>
-      <w:r>
-        <w:rPr>
-          <w:rFonts w:cs="Times New Roman"/>
-          <w:szCs w:val="24"/>
-        </w:rPr>
-        <w:t>}}</w:t>
-      </w:r>
-    </w:p>
-    <w:p>
-      <w:r>
-        <w:t>{{</w:t>
-      </w:r>
-      <w:r>
-        <w:t>r</w:t>
-      </w:r>
-      <w:r>
-        <w:t xml:space="preserve"> </w:t>
-      </w:r>
-      <w:proofErr w:type="spellStart"/>
-      <w:r>
-        <w:t>accessible_instructions</w:t>
-      </w:r>
-      <w:r>
-        <w:t>_link</w:t>
-      </w:r>
-      <w:proofErr w:type="spellEnd"/>
-      <w:r>
-        <w:t xml:space="preserve"> | </w:t>
-      </w:r>
-      <w:proofErr w:type="spellStart"/>
-      <w:r>
-        <w:t>inline_</w:t>
-      </w:r>
-      <w:proofErr w:type="gramStart"/>
-      <w:r>
-        <w:t>markdown</w:t>
-      </w:r>
-      <w:proofErr w:type="spellEnd"/>
-      <w:r>
-        <w:t xml:space="preserve"> }</w:t>
-      </w:r>
-      <w:proofErr w:type="gramEnd"/>
-      <w:r>
-        <w:t>}</w:t>
-      </w:r>
-      <w:r>
-        <w:t xml:space="preserve">  </w:t>
-      </w:r>
     </w:p>
     <w:p>
       <w:pPr>
+        <w:spacing w:after="0"/>
         <w:rPr>
           <w:rFonts w:cs="Times New Roman"/>
           <w:szCs w:val="24"/>
@@ -303,23 +254,7 @@
           <w:noProof/>
           <w:szCs w:val="24"/>
         </w:rPr>
-        <w:t>_sheet_complete_1</w:t>
-      </w:r>
-      <w:r>
-        <w:rPr>
-          <w:rFonts w:cs="Times New Roman"/>
-          <w:noProof/>
-          <w:szCs w:val="24"/>
-        </w:rPr>
-        <w:t>a</w:t>
-      </w:r>
-      <w:r>
-        <w:rPr>
-          <w:rFonts w:cs="Times New Roman"/>
-          <w:noProof/>
-          <w:szCs w:val="24"/>
-        </w:rPr>
-        <w:t xml:space="preserve"> </w:t>
+        <w:t xml:space="preserve">_sheet_complete_1 </w:t>
       </w:r>
       <w:r>
         <w:rPr>
@@ -341,10 +276,105 @@
       </w:r>
       <w:proofErr w:type="spellStart"/>
       <w:r>
-        <w:t>resource_page</w:t>
+        <w:t>accessible_instructions</w:t>
       </w:r>
       <w:r>
         <w:t>_link</w:t>
+      </w:r>
+      <w:proofErr w:type="spellEnd"/>
+      <w:r>
+        <w:t xml:space="preserve"> | </w:t>
+      </w:r>
+      <w:proofErr w:type="spellStart"/>
+      <w:r>
+        <w:t>inline_</w:t>
+      </w:r>
+      <w:proofErr w:type="gramStart"/>
+      <w:r>
+        <w:t>markdown</w:t>
+      </w:r>
+      <w:proofErr w:type="spellEnd"/>
+      <w:r>
+        <w:t xml:space="preserve"> }</w:t>
+      </w:r>
+      <w:proofErr w:type="gramEnd"/>
+      <w:r>
+        <w:t>}</w:t>
+      </w:r>
+      <w:r>
+        <w:t xml:space="preserve">  </w:t>
+      </w:r>
+    </w:p>
+    <w:p>
+      <w:pPr>
+        <w:spacing w:after="0"/>
+        <w:rPr>
+          <w:rFonts w:cs="Times New Roman"/>
+          <w:szCs w:val="24"/>
+        </w:rPr>
+      </w:pPr>
+      <w:proofErr w:type="gramStart"/>
+      <w:r>
+        <w:rPr>
+          <w:rFonts w:cs="Times New Roman"/>
+          <w:szCs w:val="24"/>
+        </w:rPr>
+        <w:t>{{</w:t>
+      </w:r>
+      <w:r>
+        <w:rPr>
+          <w:rFonts w:cs="Times New Roman"/>
+          <w:noProof/>
+          <w:szCs w:val="24"/>
+        </w:rPr>
+        <w:t xml:space="preserve"> cover</w:t>
+      </w:r>
+      <w:proofErr w:type="gramEnd"/>
+      <w:r>
+        <w:rPr>
+          <w:rFonts w:cs="Times New Roman"/>
+          <w:noProof/>
+          <w:szCs w:val="24"/>
+        </w:rPr>
+        <w:t>_sheet_complete_1</w:t>
+      </w:r>
+      <w:r>
+        <w:rPr>
+          <w:rFonts w:cs="Times New Roman"/>
+          <w:noProof/>
+          <w:szCs w:val="24"/>
+        </w:rPr>
+        <w:t>a</w:t>
+      </w:r>
+      <w:r>
+        <w:rPr>
+          <w:rFonts w:cs="Times New Roman"/>
+          <w:noProof/>
+          <w:szCs w:val="24"/>
+        </w:rPr>
+        <w:t xml:space="preserve"> </w:t>
+      </w:r>
+      <w:r>
+        <w:rPr>
+          <w:rFonts w:cs="Times New Roman"/>
+          <w:szCs w:val="24"/>
+        </w:rPr>
+        <w:t>}}</w:t>
+      </w:r>
+    </w:p>
+    <w:p>
+      <w:r>
+        <w:t>{{</w:t>
+      </w:r>
+      <w:r>
+        <w:t>r</w:t>
+      </w:r>
+      <w:r>
+        <w:t xml:space="preserve"> </w:t>
+      </w:r>
+      <w:proofErr w:type="spellStart"/>
+      <w:r>
+        <w:t>resource_page_link</w:t>
       </w:r>
       <w:proofErr w:type="spellEnd"/>
       <w:r>
@@ -440,9 +470,9 @@
         <w:t>}}</w:t>
       </w:r>
     </w:p>
-    <w:p/>
     <w:p>
       <w:pPr>
+        <w:spacing w:after="0"/>
         <w:rPr>
           <w:rFonts w:cs="Times New Roman"/>
           <w:szCs w:val="24"/>
@@ -492,6 +522,7 @@
     <w:p>
       <w:pPr>
         <w:pStyle w:val="NormalWeb"/>
+        <w:spacing w:after="0" w:afterAutospacing="0"/>
         <w:jc w:val="center"/>
       </w:pPr>
       <w:r>
@@ -557,6 +588,9 @@
       </w:pPr>
     </w:p>
     <w:p>
+      <w:pPr>
+        <w:spacing w:after="0"/>
+      </w:pPr>
       <w:r>
         <w:rPr>
           <w:rFonts w:cs="Times New Roman"/>

</xml_diff>

<commit_message>
adjusted margins and text size
</commit_message>
<xml_diff>
--- a/docassemble/mlhframework/data/templates/cover_sheet.docx
+++ b/docassemble/mlhframework/data/templates/cover_sheet.docx
@@ -149,7 +149,6 @@
     <w:p>
       <w:pPr>
         <w:pStyle w:val="Heading2"/>
-        <w:spacing w:after="0"/>
         <w:jc w:val="center"/>
         <w:rPr>
           <w:b/>
@@ -165,14 +164,16 @@
         <w:rPr>
           <w:b/>
           <w:bCs/>
-          <w:sz w:val="24"/>
+          <w:sz w:val="26"/>
+          <w:szCs w:val="26"/>
         </w:rPr>
       </w:pPr>
       <w:r>
         <w:rPr>
           <w:b/>
           <w:bCs/>
-          <w:sz w:val="24"/>
+          <w:sz w:val="26"/>
+          <w:szCs w:val="26"/>
         </w:rPr>
         <w:t>{{</w:t>
       </w:r>
@@ -182,7 +183,8 @@
           <w:b/>
           <w:bCs/>
           <w:noProof/>
-          <w:sz w:val="24"/>
+          <w:sz w:val="26"/>
+          <w:szCs w:val="26"/>
         </w:rPr>
         <w:t>cover_sheet_top_</w:t>
       </w:r>
@@ -192,7 +194,8 @@
           <w:b/>
           <w:bCs/>
           <w:noProof/>
-          <w:sz w:val="24"/>
+          <w:sz w:val="26"/>
+          <w:szCs w:val="26"/>
         </w:rPr>
         <w:t>message</w:t>
       </w:r>
@@ -202,7 +205,8 @@
           <w:b/>
           <w:bCs/>
           <w:noProof/>
-          <w:sz w:val="24"/>
+          <w:sz w:val="26"/>
+          <w:szCs w:val="26"/>
         </w:rPr>
         <w:t xml:space="preserve"> </w:t>
       </w:r>
@@ -210,7 +214,8 @@
         <w:rPr>
           <w:b/>
           <w:bCs/>
-          <w:sz w:val="24"/>
+          <w:sz w:val="26"/>
+          <w:szCs w:val="26"/>
         </w:rPr>
         <w:t>}</w:t>
       </w:r>
@@ -219,7 +224,8 @@
         <w:rPr>
           <w:b/>
           <w:bCs/>
-          <w:sz w:val="24"/>
+          <w:sz w:val="26"/>
+          <w:szCs w:val="26"/>
         </w:rPr>
         <w:t>}</w:t>
       </w:r>
@@ -446,7 +452,8 @@
         <w:rPr>
           <w:b/>
           <w:bCs/>
-          <w:sz w:val="24"/>
+          <w:sz w:val="26"/>
+          <w:szCs w:val="26"/>
         </w:rPr>
       </w:pPr>
       <w:proofErr w:type="gramStart"/>
@@ -454,7 +461,8 @@
         <w:rPr>
           <w:b/>
           <w:bCs/>
-          <w:sz w:val="24"/>
+          <w:sz w:val="26"/>
+          <w:szCs w:val="26"/>
         </w:rPr>
         <w:t>{{</w:t>
       </w:r>
@@ -463,7 +471,8 @@
           <w:b/>
           <w:bCs/>
           <w:noProof/>
-          <w:sz w:val="24"/>
+          <w:sz w:val="26"/>
+          <w:szCs w:val="26"/>
         </w:rPr>
         <w:t xml:space="preserve"> cover</w:t>
       </w:r>
@@ -473,7 +482,8 @@
           <w:b/>
           <w:bCs/>
           <w:noProof/>
-          <w:sz w:val="24"/>
+          <w:sz w:val="26"/>
+          <w:szCs w:val="26"/>
         </w:rPr>
         <w:t xml:space="preserve">_sheet_share </w:t>
       </w:r>
@@ -481,7 +491,8 @@
         <w:rPr>
           <w:b/>
           <w:bCs/>
-          <w:sz w:val="24"/>
+          <w:sz w:val="26"/>
+          <w:szCs w:val="26"/>
         </w:rPr>
         <w:t>}}</w:t>
       </w:r>
@@ -711,7 +722,7 @@
     <w:p/>
     <w:sectPr>
       <w:pgSz w:w="12240" w:h="15840"/>
-      <w:pgMar w:top="1440" w:right="1368" w:bottom="1440" w:left="1368" w:header="720" w:footer="720" w:gutter="0"/>
+      <w:pgMar w:top="1440" w:right="1267" w:bottom="1440" w:left="1267" w:header="720" w:footer="720" w:gutter="0"/>
       <w:cols w:space="720"/>
       <w:docGrid w:linePitch="360"/>
     </w:sectPr>

</xml_diff>

<commit_message>
reduce number of links in template; make ref to county selection optional
</commit_message>
<xml_diff>
--- a/docassemble/mlhframework/data/templates/cover_sheet.docx
+++ b/docassemble/mlhframework/data/templates/cover_sheet.docx
@@ -43,34 +43,25 @@
       </w:r>
       <w:proofErr w:type="spellStart"/>
       <w:r>
-        <w:t>inline_</w:t>
-      </w:r>
-      <w:proofErr w:type="gramStart"/>
-      <w:r>
-        <w:t>markdown</w:t>
+        <w:t>inline_markdown</w:t>
       </w:r>
       <w:proofErr w:type="spellEnd"/>
       <w:r>
-        <w:t xml:space="preserve"> }</w:t>
-      </w:r>
-      <w:proofErr w:type="gramEnd"/>
-      <w:r>
-        <w:t>}</w:t>
-      </w:r>
-      <w:r>
-        <w:t xml:space="preserve"> and</w:t>
-      </w:r>
-      <w:r>
-        <w:t xml:space="preserve"> select</w:t>
-      </w:r>
-      <w:r>
-        <w:t xml:space="preserve"> a </w:t>
-      </w:r>
-      <w:r>
-        <w:t>c</w:t>
-      </w:r>
-      <w:r>
-        <w:t>ounty.</w:t>
+        <w:t xml:space="preserve"> }}</w:t>
+      </w:r>
+      <w:r>
+        <w:t xml:space="preserve">{{ </w:t>
+      </w:r>
+      <w:proofErr w:type="spellStart"/>
+      <w:r>
+        <w:t>cover_sheet_</w:t>
+      </w:r>
+      <w:r>
+        <w:t>select_county</w:t>
+      </w:r>
+      <w:proofErr w:type="spellEnd"/>
+      <w:r>
+        <w:t xml:space="preserve"> }}</w:t>
       </w:r>
     </w:p>
     <w:p>
@@ -270,50 +261,6 @@
           <w:szCs w:val="24"/>
         </w:rPr>
         <w:t>}}</w:t>
-      </w:r>
-    </w:p>
-    <w:p>
-      <w:pPr>
-        <w:spacing w:after="0"/>
-      </w:pPr>
-      <w:r>
-        <w:t>{{</w:t>
-      </w:r>
-      <w:r>
-        <w:t>r</w:t>
-      </w:r>
-      <w:r>
-        <w:t xml:space="preserve"> </w:t>
-      </w:r>
-      <w:proofErr w:type="spellStart"/>
-      <w:r>
-        <w:t>accessible_instructions</w:t>
-      </w:r>
-      <w:r>
-        <w:t>_link</w:t>
-      </w:r>
-      <w:proofErr w:type="spellEnd"/>
-      <w:r>
-        <w:t xml:space="preserve"> | </w:t>
-      </w:r>
-      <w:proofErr w:type="spellStart"/>
-      <w:r>
-        <w:t>inline_</w:t>
-      </w:r>
-      <w:proofErr w:type="gramStart"/>
-      <w:r>
-        <w:t>markdown</w:t>
-      </w:r>
-      <w:proofErr w:type="spellEnd"/>
-      <w:r>
-        <w:t xml:space="preserve"> }</w:t>
-      </w:r>
-      <w:proofErr w:type="gramEnd"/>
-      <w:r>
-        <w:t>}</w:t>
-      </w:r>
-      <w:r>
-        <w:t xml:space="preserve">  </w:t>
       </w:r>
     </w:p>
     <w:p>

</xml_diff>

<commit_message>
fix heading level issue in template
</commit_message>
<xml_diff>
--- a/docassemble/mlhframework/data/templates/cover_sheet.docx
+++ b/docassemble/mlhframework/data/templates/cover_sheet.docx
@@ -43,14 +43,22 @@
       </w:r>
       <w:proofErr w:type="spellStart"/>
       <w:r>
-        <w:t>inline_markdown</w:t>
+        <w:t>inline_</w:t>
+      </w:r>
+      <w:proofErr w:type="gramStart"/>
+      <w:r>
+        <w:t>markdown</w:t>
       </w:r>
       <w:proofErr w:type="spellEnd"/>
       <w:r>
         <w:t xml:space="preserve"> }}</w:t>
       </w:r>
       <w:r>
-        <w:t xml:space="preserve">{{ </w:t>
+        <w:t>{</w:t>
+      </w:r>
+      <w:proofErr w:type="gramEnd"/>
+      <w:r>
+        <w:t xml:space="preserve">{ </w:t>
       </w:r>
       <w:proofErr w:type="spellStart"/>
       <w:r>
@@ -139,12 +147,9 @@
     </w:p>
     <w:p>
       <w:pPr>
-        <w:pStyle w:val="Heading2"/>
-        <w:jc w:val="center"/>
-        <w:rPr>
-          <w:b/>
-          <w:bCs/>
+        <w:rPr>
           <w:sz w:val="24"/>
+          <w:szCs w:val="24"/>
         </w:rPr>
       </w:pPr>
     </w:p>

</xml_diff>

<commit_message>
Decrease margins on cover sheet to help ensure it keeps to a single page. fixes #132 (orig fee waiver)
</commit_message>
<xml_diff>
--- a/docassemble/mlhframework/data/templates/cover_sheet.docx
+++ b/docassemble/mlhframework/data/templates/cover_sheet.docx
@@ -1,11 +1,13 @@
 
 <file path=word/document.xml><?xml version="1.0" encoding="utf-8"?>
-<w:document xmlns:wpc="http://schemas.microsoft.com/office/word/2010/wordprocessingCanvas" xmlns:cx="http://schemas.microsoft.com/office/drawing/2014/chartex" xmlns:cx1="http://schemas.microsoft.com/office/drawing/2015/9/8/chartex" xmlns:cx2="http://schemas.microsoft.com/office/drawing/2015/10/21/chartex" xmlns:cx3="http://schemas.microsoft.com/office/drawing/2016/5/9/chartex" xmlns:cx4="http://schemas.microsoft.com/office/drawing/2016/5/10/chartex" xmlns:cx5="http://schemas.microsoft.com/office/drawing/2016/5/11/chartex" xmlns:cx6="http://schemas.microsoft.com/office/drawing/2016/5/12/chartex" xmlns:cx7="http://schemas.microsoft.com/office/drawing/2016/5/13/chartex" xmlns:cx8="http://schemas.microsoft.com/office/drawing/2016/5/14/chartex" xmlns:mc="http://schemas.openxmlformats.org/markup-compatibility/2006" xmlns:aink="http://schemas.microsoft.com/office/drawing/2016/ink" xmlns:am3d="http://schemas.microsoft.com/office/drawing/2017/model3d" xmlns:o="urn:schemas-microsoft-com:office:office" xmlns:oel="http://schemas.microsoft.com/office/2019/extlst" xmlns:r="http://schemas.openxmlformats.org/officeDocument/2006/relationships" xmlns:m="http://schemas.openxmlformats.org/officeDocument/2006/math" xmlns:v="urn:schemas-microsoft-com:vml" xmlns:wp14="http://schemas.microsoft.com/office/word/2010/wordprocessingDrawing" xmlns:wp="http://schemas.openxmlformats.org/drawingml/2006/wordprocessingDrawing" xmlns:w10="urn:schemas-microsoft-com:office:word" xmlns:w="http://schemas.openxmlformats.org/wordprocessingml/2006/main" xmlns:w14="http://schemas.microsoft.com/office/word/2010/wordml" xmlns:w15="http://schemas.microsoft.com/office/word/2012/wordml" xmlns:w16cex="http://schemas.microsoft.com/office/word/2018/wordml/cex" xmlns:w16cid="http://schemas.microsoft.com/office/word/2016/wordml/cid" xmlns:w16="http://schemas.microsoft.com/office/word/2018/wordml" xmlns:w16du="http://schemas.microsoft.com/office/word/2023/wordml/word16du" xmlns:w16sdtdh="http://schemas.microsoft.com/office/word/2020/wordml/sdtdatahash" xmlns:w16se="http://schemas.microsoft.com/office/word/2015/wordml/symex" xmlns:wpg="http://schemas.microsoft.com/office/word/2010/wordprocessingGroup" xmlns:wpi="http://schemas.microsoft.com/office/word/2010/wordprocessingInk" xmlns:wne="http://schemas.microsoft.com/office/word/2006/wordml" xmlns:wps="http://schemas.microsoft.com/office/word/2010/wordprocessingShape" mc:Ignorable="w14 w15 w16se w16cid w16 w16cex w16sdtdh w16du wp14">
+<w:document xmlns:wpc="http://schemas.microsoft.com/office/word/2010/wordprocessingCanvas" xmlns:cx="http://schemas.microsoft.com/office/drawing/2014/chartex" xmlns:mc="http://schemas.openxmlformats.org/markup-compatibility/2006" xmlns:o="urn:schemas-microsoft-com:office:office" xmlns:r="http://schemas.openxmlformats.org/officeDocument/2006/relationships" xmlns:m="http://schemas.openxmlformats.org/officeDocument/2006/math" xmlns:v="urn:schemas-microsoft-com:vml" xmlns:wp14="http://schemas.microsoft.com/office/word/2010/wordprocessingDrawing" xmlns:wp="http://schemas.openxmlformats.org/drawingml/2006/wordprocessingDrawing" xmlns:w10="urn:schemas-microsoft-com:office:word" xmlns:w="http://schemas.openxmlformats.org/wordprocessingml/2006/main" xmlns:w14="http://schemas.microsoft.com/office/word/2010/wordml" xmlns:w15="http://schemas.microsoft.com/office/word/2012/wordml" xmlns:w16se="http://schemas.microsoft.com/office/word/2015/wordml/symex" xmlns:wpg="http://schemas.microsoft.com/office/word/2010/wordprocessingGroup" xmlns:wpi="http://schemas.microsoft.com/office/word/2010/wordprocessingInk" xmlns:wne="http://schemas.microsoft.com/office/word/2006/wordml" xmlns:wps="http://schemas.microsoft.com/office/word/2010/wordprocessingShape" mc:Ignorable="w14 w15 w16se wp14">
   <w:body>
     <w:p>
       <w:pPr>
         <w:pStyle w:val="Heading2"/>
       </w:pPr>
+      <w:bookmarkStart w:id="0" w:name="_GoBack"/>
+      <w:bookmarkEnd w:id="0"/>
       <w:r>
         <w:t>F</w:t>
       </w:r>
@@ -677,7 +679,7 @@
     </w:p>
     <w:sectPr>
       <w:pgSz w:w="12240" w:h="15840"/>
-      <w:pgMar w:top="1440" w:right="1267" w:bottom="1440" w:left="1267" w:header="720" w:footer="720" w:gutter="0"/>
+      <w:pgMar w:top="1080" w:right="1267" w:bottom="720" w:left="1267" w:header="720" w:footer="720" w:gutter="0"/>
       <w:cols w:space="720"/>
       <w:docGrid w:linePitch="360"/>
     </w:sectPr>
@@ -686,7 +688,7 @@
 </file>
 
 <file path=word/styles.xml><?xml version="1.0" encoding="utf-8"?>
-<w:styles xmlns:mc="http://schemas.openxmlformats.org/markup-compatibility/2006" xmlns:r="http://schemas.openxmlformats.org/officeDocument/2006/relationships" xmlns:w="http://schemas.openxmlformats.org/wordprocessingml/2006/main" xmlns:w14="http://schemas.microsoft.com/office/word/2010/wordml" xmlns:w15="http://schemas.microsoft.com/office/word/2012/wordml" xmlns:w16cex="http://schemas.microsoft.com/office/word/2018/wordml/cex" xmlns:w16cid="http://schemas.microsoft.com/office/word/2016/wordml/cid" xmlns:w16="http://schemas.microsoft.com/office/word/2018/wordml" xmlns:w16du="http://schemas.microsoft.com/office/word/2023/wordml/word16du" xmlns:w16sdtdh="http://schemas.microsoft.com/office/word/2020/wordml/sdtdatahash" xmlns:w16se="http://schemas.microsoft.com/office/word/2015/wordml/symex" mc:Ignorable="w14 w15 w16se w16cid w16 w16cex w16sdtdh w16du">
+<w:styles xmlns:mc="http://schemas.openxmlformats.org/markup-compatibility/2006" xmlns:r="http://schemas.openxmlformats.org/officeDocument/2006/relationships" xmlns:w="http://schemas.openxmlformats.org/wordprocessingml/2006/main" xmlns:w14="http://schemas.microsoft.com/office/word/2010/wordml" xmlns:w15="http://schemas.microsoft.com/office/word/2012/wordml" xmlns:w16se="http://schemas.microsoft.com/office/word/2015/wordml/symex" mc:Ignorable="w14 w15 w16se">
   <w:docDefaults>
     <w:rPrDefault>
       <w:rPr>
@@ -704,7 +706,7 @@
       </w:pPr>
     </w:pPrDefault>
   </w:docDefaults>
-  <w:latentStyles w:defLockedState="0" w:defUIPriority="99" w:defSemiHidden="0" w:defUnhideWhenUsed="0" w:defQFormat="0" w:count="376">
+  <w:latentStyles w:defLockedState="0" w:defUIPriority="99" w:defSemiHidden="0" w:defUnhideWhenUsed="0" w:defQFormat="0" w:count="371">
     <w:lsdException w:name="Normal" w:uiPriority="0" w:qFormat="1"/>
     <w:lsdException w:name="heading 1" w:uiPriority="9" w:qFormat="1"/>
     <w:lsdException w:name="heading 2" w:semiHidden="1" w:uiPriority="9" w:unhideWhenUsed="1" w:qFormat="1"/>
@@ -1076,11 +1078,6 @@
     <w:lsdException w:name="List Table 5 Dark Accent 6" w:uiPriority="50"/>
     <w:lsdException w:name="List Table 6 Colorful Accent 6" w:uiPriority="51"/>
     <w:lsdException w:name="List Table 7 Colorful Accent 6" w:uiPriority="52"/>
-    <w:lsdException w:name="Mention" w:semiHidden="1" w:unhideWhenUsed="1"/>
-    <w:lsdException w:name="Smart Hyperlink" w:semiHidden="1" w:unhideWhenUsed="1"/>
-    <w:lsdException w:name="Hashtag" w:semiHidden="1" w:unhideWhenUsed="1"/>
-    <w:lsdException w:name="Unresolved Mention" w:semiHidden="1" w:unhideWhenUsed="1"/>
-    <w:lsdException w:name="Smart Link" w:semiHidden="1" w:unhideWhenUsed="1"/>
   </w:latentStyles>
   <w:style w:type="paragraph" w:default="1" w:styleId="Normal">
     <w:name w:val="Normal"/>
@@ -1604,7 +1601,7 @@
       <w:u w:val="single"/>
     </w:rPr>
   </w:style>
-  <w:style w:type="character" w:styleId="UnresolvedMention">
+  <w:style w:type="character" w:customStyle="1" w:styleId="UnresolvedMention">
     <w:name w:val="Unresolved Mention"/>
     <w:basedOn w:val="DefaultParagraphFont"/>
     <w:uiPriority w:val="99"/>

</xml_diff>

<commit_message>
edit text; make 1.0 template more back-compatible; edit instructions
</commit_message>
<xml_diff>
--- a/docassemble/mlhframework/data/templates/cover_sheet.docx
+++ b/docassemble/mlhframework/data/templates/cover_sheet.docx
@@ -1,13 +1,11 @@
 
 <file path=word/document.xml><?xml version="1.0" encoding="utf-8"?>
-<w:document xmlns:wpc="http://schemas.microsoft.com/office/word/2010/wordprocessingCanvas" xmlns:cx="http://schemas.microsoft.com/office/drawing/2014/chartex" xmlns:mc="http://schemas.openxmlformats.org/markup-compatibility/2006" xmlns:o="urn:schemas-microsoft-com:office:office" xmlns:r="http://schemas.openxmlformats.org/officeDocument/2006/relationships" xmlns:m="http://schemas.openxmlformats.org/officeDocument/2006/math" xmlns:v="urn:schemas-microsoft-com:vml" xmlns:wp14="http://schemas.microsoft.com/office/word/2010/wordprocessingDrawing" xmlns:wp="http://schemas.openxmlformats.org/drawingml/2006/wordprocessingDrawing" xmlns:w10="urn:schemas-microsoft-com:office:word" xmlns:w="http://schemas.openxmlformats.org/wordprocessingml/2006/main" xmlns:w14="http://schemas.microsoft.com/office/word/2010/wordml" xmlns:w15="http://schemas.microsoft.com/office/word/2012/wordml" xmlns:w16se="http://schemas.microsoft.com/office/word/2015/wordml/symex" xmlns:wpg="http://schemas.microsoft.com/office/word/2010/wordprocessingGroup" xmlns:wpi="http://schemas.microsoft.com/office/word/2010/wordprocessingInk" xmlns:wne="http://schemas.microsoft.com/office/word/2006/wordml" xmlns:wps="http://schemas.microsoft.com/office/word/2010/wordprocessingShape" mc:Ignorable="w14 w15 w16se wp14">
+<w:document xmlns:wpc="http://schemas.microsoft.com/office/word/2010/wordprocessingCanvas" xmlns:cx="http://schemas.microsoft.com/office/drawing/2014/chartex" xmlns:cx1="http://schemas.microsoft.com/office/drawing/2015/9/8/chartex" xmlns:cx2="http://schemas.microsoft.com/office/drawing/2015/10/21/chartex" xmlns:cx3="http://schemas.microsoft.com/office/drawing/2016/5/9/chartex" xmlns:cx4="http://schemas.microsoft.com/office/drawing/2016/5/10/chartex" xmlns:cx5="http://schemas.microsoft.com/office/drawing/2016/5/11/chartex" xmlns:cx6="http://schemas.microsoft.com/office/drawing/2016/5/12/chartex" xmlns:cx7="http://schemas.microsoft.com/office/drawing/2016/5/13/chartex" xmlns:cx8="http://schemas.microsoft.com/office/drawing/2016/5/14/chartex" xmlns:mc="http://schemas.openxmlformats.org/markup-compatibility/2006" xmlns:aink="http://schemas.microsoft.com/office/drawing/2016/ink" xmlns:am3d="http://schemas.microsoft.com/office/drawing/2017/model3d" xmlns:o="urn:schemas-microsoft-com:office:office" xmlns:oel="http://schemas.microsoft.com/office/2019/extlst" xmlns:r="http://schemas.openxmlformats.org/officeDocument/2006/relationships" xmlns:m="http://schemas.openxmlformats.org/officeDocument/2006/math" xmlns:v="urn:schemas-microsoft-com:vml" xmlns:wp14="http://schemas.microsoft.com/office/word/2010/wordprocessingDrawing" xmlns:wp="http://schemas.openxmlformats.org/drawingml/2006/wordprocessingDrawing" xmlns:w10="urn:schemas-microsoft-com:office:word" xmlns:w="http://schemas.openxmlformats.org/wordprocessingml/2006/main" xmlns:w14="http://schemas.microsoft.com/office/word/2010/wordml" xmlns:w15="http://schemas.microsoft.com/office/word/2012/wordml" xmlns:w16cex="http://schemas.microsoft.com/office/word/2018/wordml/cex" xmlns:w16cid="http://schemas.microsoft.com/office/word/2016/wordml/cid" xmlns:w16="http://schemas.microsoft.com/office/word/2018/wordml" xmlns:w16du="http://schemas.microsoft.com/office/word/2023/wordml/word16du" xmlns:w16sdtdh="http://schemas.microsoft.com/office/word/2020/wordml/sdtdatahash" xmlns:w16se="http://schemas.microsoft.com/office/word/2015/wordml/symex" xmlns:wpg="http://schemas.microsoft.com/office/word/2010/wordprocessingGroup" xmlns:wpi="http://schemas.microsoft.com/office/word/2010/wordprocessingInk" xmlns:wne="http://schemas.microsoft.com/office/word/2006/wordml" xmlns:wps="http://schemas.microsoft.com/office/word/2010/wordprocessingShape" mc:Ignorable="w14 w15 w16se w16cid w16 w16cex w16sdtdh w16du wp14">
   <w:body>
     <w:p>
       <w:pPr>
         <w:pStyle w:val="Heading2"/>
       </w:pPr>
-      <w:bookmarkStart w:id="0" w:name="_GoBack"/>
-      <w:bookmarkEnd w:id="0"/>
       <w:r>
         <w:t>F</w:t>
       </w:r>
@@ -173,59 +171,7 @@
           <w:sz w:val="26"/>
           <w:szCs w:val="26"/>
         </w:rPr>
-        <w:t>{{</w:t>
-      </w:r>
-      <w:proofErr w:type="spellStart"/>
-      <w:r>
-        <w:rPr>
-          <w:b/>
-          <w:bCs/>
-          <w:noProof/>
-          <w:sz w:val="26"/>
-          <w:szCs w:val="26"/>
-        </w:rPr>
-        <w:t>cover_sheet_top_</w:t>
-      </w:r>
-      <w:proofErr w:type="gramStart"/>
-      <w:r>
-        <w:rPr>
-          <w:b/>
-          <w:bCs/>
-          <w:noProof/>
-          <w:sz w:val="26"/>
-          <w:szCs w:val="26"/>
-        </w:rPr>
-        <w:t>message</w:t>
-      </w:r>
-      <w:proofErr w:type="spellEnd"/>
-      <w:r>
-        <w:rPr>
-          <w:b/>
-          <w:bCs/>
-          <w:noProof/>
-          <w:sz w:val="26"/>
-          <w:szCs w:val="26"/>
-        </w:rPr>
-        <w:t xml:space="preserve"> </w:t>
-      </w:r>
-      <w:r>
-        <w:rPr>
-          <w:b/>
-          <w:bCs/>
-          <w:sz w:val="26"/>
-          <w:szCs w:val="26"/>
-        </w:rPr>
-        <w:t>}</w:t>
-      </w:r>
-      <w:proofErr w:type="gramEnd"/>
-      <w:r>
-        <w:rPr>
-          <w:b/>
-          <w:bCs/>
-          <w:sz w:val="26"/>
-          <w:szCs w:val="26"/>
-        </w:rPr>
-        <w:t>}</w:t>
+        <w:t>Congratulations! Your forms are ready.</w:t>
       </w:r>
     </w:p>
     <w:p/>
@@ -688,7 +634,7 @@
 </file>
 
 <file path=word/styles.xml><?xml version="1.0" encoding="utf-8"?>
-<w:styles xmlns:mc="http://schemas.openxmlformats.org/markup-compatibility/2006" xmlns:r="http://schemas.openxmlformats.org/officeDocument/2006/relationships" xmlns:w="http://schemas.openxmlformats.org/wordprocessingml/2006/main" xmlns:w14="http://schemas.microsoft.com/office/word/2010/wordml" xmlns:w15="http://schemas.microsoft.com/office/word/2012/wordml" xmlns:w16se="http://schemas.microsoft.com/office/word/2015/wordml/symex" mc:Ignorable="w14 w15 w16se">
+<w:styles xmlns:mc="http://schemas.openxmlformats.org/markup-compatibility/2006" xmlns:r="http://schemas.openxmlformats.org/officeDocument/2006/relationships" xmlns:w="http://schemas.openxmlformats.org/wordprocessingml/2006/main" xmlns:w14="http://schemas.microsoft.com/office/word/2010/wordml" xmlns:w15="http://schemas.microsoft.com/office/word/2012/wordml" xmlns:w16cex="http://schemas.microsoft.com/office/word/2018/wordml/cex" xmlns:w16cid="http://schemas.microsoft.com/office/word/2016/wordml/cid" xmlns:w16="http://schemas.microsoft.com/office/word/2018/wordml" xmlns:w16du="http://schemas.microsoft.com/office/word/2023/wordml/word16du" xmlns:w16sdtdh="http://schemas.microsoft.com/office/word/2020/wordml/sdtdatahash" xmlns:w16se="http://schemas.microsoft.com/office/word/2015/wordml/symex" mc:Ignorable="w14 w15 w16se w16cid w16 w16cex w16sdtdh w16du">
   <w:docDefaults>
     <w:rPrDefault>
       <w:rPr>
@@ -706,7 +652,7 @@
       </w:pPr>
     </w:pPrDefault>
   </w:docDefaults>
-  <w:latentStyles w:defLockedState="0" w:defUIPriority="99" w:defSemiHidden="0" w:defUnhideWhenUsed="0" w:defQFormat="0" w:count="371">
+  <w:latentStyles w:defLockedState="0" w:defUIPriority="99" w:defSemiHidden="0" w:defUnhideWhenUsed="0" w:defQFormat="0" w:count="376">
     <w:lsdException w:name="Normal" w:uiPriority="0" w:qFormat="1"/>
     <w:lsdException w:name="heading 1" w:uiPriority="9" w:qFormat="1"/>
     <w:lsdException w:name="heading 2" w:semiHidden="1" w:uiPriority="9" w:unhideWhenUsed="1" w:qFormat="1"/>
@@ -1078,6 +1024,11 @@
     <w:lsdException w:name="List Table 5 Dark Accent 6" w:uiPriority="50"/>
     <w:lsdException w:name="List Table 6 Colorful Accent 6" w:uiPriority="51"/>
     <w:lsdException w:name="List Table 7 Colorful Accent 6" w:uiPriority="52"/>
+    <w:lsdException w:name="Mention" w:semiHidden="1" w:unhideWhenUsed="1"/>
+    <w:lsdException w:name="Smart Hyperlink" w:semiHidden="1" w:unhideWhenUsed="1"/>
+    <w:lsdException w:name="Hashtag" w:semiHidden="1" w:unhideWhenUsed="1"/>
+    <w:lsdException w:name="Unresolved Mention" w:semiHidden="1" w:unhideWhenUsed="1"/>
+    <w:lsdException w:name="Smart Link" w:semiHidden="1" w:unhideWhenUsed="1"/>
   </w:latentStyles>
   <w:style w:type="paragraph" w:default="1" w:styleId="Normal">
     <w:name w:val="Normal"/>
@@ -1601,8 +1552,8 @@
       <w:u w:val="single"/>
     </w:rPr>
   </w:style>
-  <w:style w:type="character" w:customStyle="1" w:styleId="UnresolvedMention">
-    <w:name w:val="Unresolved Mention"/>
+  <w:style w:type="character" w:customStyle="1" w:styleId="UnresolvedMention1">
+    <w:name w:val="Unresolved Mention1"/>
     <w:basedOn w:val="DefaultParagraphFont"/>
     <w:uiPriority w:val="99"/>
     <w:semiHidden/>

</xml_diff>

<commit_message>
change original template to make survey link more back compatible
</commit_message>
<xml_diff>
--- a/docassemble/mlhframework/data/templates/cover_sheet.docx
+++ b/docassemble/mlhframework/data/templates/cover_sheet.docx
@@ -528,38 +528,17 @@
           <w:rFonts w:cs="Times New Roman"/>
           <w:szCs w:val="24"/>
         </w:rPr>
-        <w:t xml:space="preserve">Or, visit the survey </w:t>
-      </w:r>
-      <w:r>
-        <w:rPr>
-          <w:rFonts w:cs="Times New Roman"/>
-          <w:szCs w:val="24"/>
-        </w:rPr>
-        <w:t>using</w:t>
-      </w:r>
-      <w:r>
-        <w:rPr>
-          <w:rFonts w:cs="Times New Roman"/>
-          <w:szCs w:val="24"/>
-        </w:rPr>
+        <w:t xml:space="preserve">Or, </w:t>
+      </w:r>
+      <w:r>
+        <w:t>{{</w:t>
+      </w:r>
+      <w:r>
+        <w:t>r</w:t>
+      </w:r>
+      <w:r>
         <w:t xml:space="preserve"> </w:t>
       </w:r>
-      <w:r>
-        <w:rPr>
-          <w:rFonts w:cs="Times New Roman"/>
-          <w:szCs w:val="24"/>
-        </w:rPr>
-        <w:t xml:space="preserve">this link: </w:t>
-      </w:r>
-      <w:r>
-        <w:t>{{</w:t>
-      </w:r>
-      <w:r>
-        <w:t>r</w:t>
-      </w:r>
-      <w:r>
-        <w:t xml:space="preserve"> </w:t>
-      </w:r>
       <w:proofErr w:type="spellStart"/>
       <w:r>
         <w:t>cover_sheet_</w:t>
@@ -586,6 +565,28 @@
       <w:proofErr w:type="gramEnd"/>
       <w:r>
         <w:t>}</w:t>
+      </w:r>
+      <w:r>
+        <w:t xml:space="preserve"> ({{ </w:t>
+      </w:r>
+      <w:proofErr w:type="spellStart"/>
+      <w:r>
+        <w:rPr>
+          <w:rFonts w:cs="Times New Roman"/>
+          <w:szCs w:val="24"/>
+        </w:rPr>
+        <w:t>survey_link_url_only</w:t>
+      </w:r>
+      <w:proofErr w:type="spellEnd"/>
+      <w:r>
+        <w:rPr>
+          <w:rFonts w:cs="Times New Roman"/>
+          <w:szCs w:val="24"/>
+        </w:rPr>
+        <w:t xml:space="preserve"> }}</w:t>
+      </w:r>
+      <w:r>
+        <w:t>).</w:t>
       </w:r>
     </w:p>
     <w:p/>

</xml_diff>